<commit_message>
Adding Sobel Filter and matrix multiplication Project
</commit_message>
<xml_diff>
--- a/Documents/embedded_sw_problems.docx
+++ b/Documents/embedded_sw_problems.docx
@@ -10,19 +10,39 @@
           <w:numId w:val="1"/>
         </w:numPr>
         <w:rPr>
-          <w:sz w:val="28"/>
-          <w:szCs w:val="28"/>
-        </w:rPr>
-      </w:pPr>
-      <w:r>
-        <w:rPr>
-          <w:sz w:val="28"/>
-          <w:szCs w:val="28"/>
-        </w:rPr>
-        <w:t xml:space="preserve">Create a program </w:t>
-      </w:r>
-      <w:r>
-        <w:rPr>
+          <w:b/>
+          <w:sz w:val="28"/>
+          <w:szCs w:val="28"/>
+        </w:rPr>
+      </w:pPr>
+      <w:bookmarkStart w:id="0" w:name="_GoBack"/>
+      <w:r>
+        <w:rPr>
+          <w:b/>
+          <w:sz w:val="28"/>
+          <w:szCs w:val="28"/>
+        </w:rPr>
+        <w:t xml:space="preserve">Create a </w:t>
+      </w:r>
+      <w:r>
+        <w:rPr>
+          <w:b/>
+          <w:sz w:val="28"/>
+          <w:szCs w:val="28"/>
+        </w:rPr>
+        <w:t>Linux app</w:t>
+      </w:r>
+      <w:r>
+        <w:rPr>
+          <w:b/>
+          <w:sz w:val="28"/>
+          <w:szCs w:val="28"/>
+        </w:rPr>
+        <w:t xml:space="preserve"> </w:t>
+      </w:r>
+      <w:r>
+        <w:rPr>
+          <w:b/>
           <w:sz w:val="28"/>
           <w:szCs w:val="28"/>
         </w:rPr>
@@ -31,63 +51,71 @@
       <w:proofErr w:type="spellStart"/>
       <w:r>
         <w:rPr>
+          <w:b/>
           <w:sz w:val="28"/>
           <w:szCs w:val="28"/>
         </w:rPr>
         <w:t>mutex</w:t>
       </w:r>
-      <w:bookmarkStart w:id="0" w:name="_GoBack"/>
-      <w:bookmarkEnd w:id="0"/>
       <w:proofErr w:type="spellEnd"/>
-    </w:p>
-    <w:p>
-      <w:pPr>
-        <w:pStyle w:val="ListParagraph"/>
-        <w:numPr>
-          <w:ilvl w:val="0"/>
-          <w:numId w:val="1"/>
-        </w:numPr>
-        <w:rPr>
-          <w:sz w:val="28"/>
-          <w:szCs w:val="28"/>
-        </w:rPr>
-      </w:pPr>
-      <w:r>
-        <w:rPr>
-          <w:sz w:val="28"/>
-          <w:szCs w:val="28"/>
-        </w:rPr>
-        <w:t xml:space="preserve">Create a p program that uses processes and threads. </w:t>
-      </w:r>
-    </w:p>
-    <w:p>
-      <w:pPr>
-        <w:pStyle w:val="ListParagraph"/>
-        <w:numPr>
-          <w:ilvl w:val="0"/>
-          <w:numId w:val="1"/>
-        </w:numPr>
-        <w:rPr>
-          <w:sz w:val="28"/>
-          <w:szCs w:val="28"/>
-        </w:rPr>
-      </w:pPr>
-      <w:r>
-        <w:rPr>
-          <w:sz w:val="28"/>
-          <w:szCs w:val="28"/>
-        </w:rPr>
-        <w:t xml:space="preserve">Create a program that creates a process </w:t>
-      </w:r>
-      <w:proofErr w:type="gramStart"/>
-      <w:r>
-        <w:rPr>
-          <w:sz w:val="28"/>
-          <w:szCs w:val="28"/>
-        </w:rPr>
-        <w:t>an</w:t>
-      </w:r>
-      <w:proofErr w:type="gramEnd"/>
+      <w:r>
+        <w:rPr>
+          <w:b/>
+          <w:sz w:val="28"/>
+          <w:szCs w:val="28"/>
+        </w:rPr>
+        <w:t xml:space="preserve"> </w:t>
+      </w:r>
+    </w:p>
+    <w:p>
+      <w:pPr>
+        <w:pStyle w:val="ListParagraph"/>
+        <w:numPr>
+          <w:ilvl w:val="0"/>
+          <w:numId w:val="1"/>
+        </w:numPr>
+        <w:rPr>
+          <w:b/>
+          <w:sz w:val="28"/>
+          <w:szCs w:val="28"/>
+        </w:rPr>
+      </w:pPr>
+      <w:r>
+        <w:rPr>
+          <w:b/>
+          <w:sz w:val="28"/>
+          <w:szCs w:val="28"/>
+        </w:rPr>
+        <w:t xml:space="preserve">Create a program that uses processes and threads. </w:t>
+      </w:r>
+    </w:p>
+    <w:bookmarkEnd w:id="0"/>
+    <w:p>
+      <w:pPr>
+        <w:pStyle w:val="ListParagraph"/>
+        <w:numPr>
+          <w:ilvl w:val="0"/>
+          <w:numId w:val="1"/>
+        </w:numPr>
+        <w:rPr>
+          <w:sz w:val="28"/>
+          <w:szCs w:val="28"/>
+        </w:rPr>
+      </w:pPr>
+      <w:r>
+        <w:rPr>
+          <w:sz w:val="28"/>
+          <w:szCs w:val="28"/>
+        </w:rPr>
+        <w:t>Create a program that creates a process an</w:t>
+      </w:r>
+      <w:r>
+        <w:rPr>
+          <w:sz w:val="28"/>
+          <w:szCs w:val="28"/>
+        </w:rPr>
+        <w:t>d</w:t>
+      </w:r>
       <w:r>
         <w:rPr>
           <w:sz w:val="28"/>
@@ -798,12 +826,14 @@
           <w:numId w:val="1"/>
         </w:numPr>
         <w:rPr>
-          <w:sz w:val="28"/>
-          <w:szCs w:val="28"/>
-        </w:rPr>
-      </w:pPr>
-      <w:r>
-        <w:rPr>
+          <w:strike/>
+          <w:sz w:val="28"/>
+          <w:szCs w:val="28"/>
+        </w:rPr>
+      </w:pPr>
+      <w:r>
+        <w:rPr>
+          <w:strike/>
           <w:sz w:val="28"/>
           <w:szCs w:val="28"/>
         </w:rPr>
@@ -818,12 +848,14 @@
           <w:numId w:val="1"/>
         </w:numPr>
         <w:rPr>
-          <w:sz w:val="28"/>
-          <w:szCs w:val="28"/>
-        </w:rPr>
-      </w:pPr>
-      <w:r>
-        <w:rPr>
+          <w:strike/>
+          <w:sz w:val="28"/>
+          <w:szCs w:val="28"/>
+        </w:rPr>
+      </w:pPr>
+      <w:r>
+        <w:rPr>
+          <w:strike/>
           <w:sz w:val="28"/>
           <w:szCs w:val="28"/>
         </w:rPr>
@@ -832,6 +864,7 @@
       <w:proofErr w:type="spellStart"/>
       <w:r>
         <w:rPr>
+          <w:strike/>
           <w:sz w:val="28"/>
           <w:szCs w:val="28"/>
         </w:rPr>
@@ -840,6 +873,7 @@
       <w:proofErr w:type="spellEnd"/>
       <w:r>
         <w:rPr>
+          <w:strike/>
           <w:sz w:val="28"/>
           <w:szCs w:val="28"/>
         </w:rPr>

</xml_diff>

<commit_message>
Readers/Writers solution explained through comments and modified
Readers/Writers problem and solution. Code has been modified to read and write from a file in the critical section of the application. This version uses a Monitor class with mutex.
</commit_message>
<xml_diff>
--- a/Documents/embedded_sw_problems.docx
+++ b/Documents/embedded_sw_problems.docx
@@ -15,81 +15,103 @@
           <w:szCs w:val="28"/>
         </w:rPr>
       </w:pPr>
+      <w:r>
+        <w:rPr>
+          <w:b/>
+          <w:sz w:val="28"/>
+          <w:szCs w:val="28"/>
+        </w:rPr>
+        <w:t xml:space="preserve">Create a </w:t>
+      </w:r>
+      <w:r>
+        <w:rPr>
+          <w:b/>
+          <w:sz w:val="28"/>
+          <w:szCs w:val="28"/>
+        </w:rPr>
+        <w:t>Linux app</w:t>
+      </w:r>
+      <w:r>
+        <w:rPr>
+          <w:b/>
+          <w:sz w:val="28"/>
+          <w:szCs w:val="28"/>
+        </w:rPr>
+        <w:t xml:space="preserve"> </w:t>
+      </w:r>
+      <w:r>
+        <w:rPr>
+          <w:b/>
+          <w:sz w:val="28"/>
+          <w:szCs w:val="28"/>
+        </w:rPr>
+        <w:t xml:space="preserve">that uses semaphores and </w:t>
+      </w:r>
+      <w:proofErr w:type="spellStart"/>
+      <w:r>
+        <w:rPr>
+          <w:b/>
+          <w:sz w:val="28"/>
+          <w:szCs w:val="28"/>
+        </w:rPr>
+        <w:t>mutex</w:t>
+      </w:r>
+      <w:proofErr w:type="spellEnd"/>
+      <w:r>
+        <w:rPr>
+          <w:b/>
+          <w:sz w:val="28"/>
+          <w:szCs w:val="28"/>
+        </w:rPr>
+        <w:t xml:space="preserve"> </w:t>
+      </w:r>
+    </w:p>
+    <w:p>
+      <w:pPr>
+        <w:pStyle w:val="ListParagraph"/>
+        <w:numPr>
+          <w:ilvl w:val="0"/>
+          <w:numId w:val="1"/>
+        </w:numPr>
+        <w:rPr>
+          <w:b/>
+          <w:sz w:val="28"/>
+          <w:szCs w:val="28"/>
+        </w:rPr>
+      </w:pPr>
+      <w:r>
+        <w:rPr>
+          <w:b/>
+          <w:sz w:val="28"/>
+          <w:szCs w:val="28"/>
+        </w:rPr>
+        <w:t xml:space="preserve">Create a program that uses processes and threads. </w:t>
+      </w:r>
+    </w:p>
+    <w:p>
+      <w:pPr>
+        <w:pStyle w:val="ListParagraph"/>
+        <w:numPr>
+          <w:ilvl w:val="0"/>
+          <w:numId w:val="1"/>
+        </w:numPr>
+        <w:rPr>
+          <w:b/>
+          <w:sz w:val="28"/>
+          <w:szCs w:val="28"/>
+        </w:rPr>
+      </w:pPr>
+      <w:r>
+        <w:rPr>
+          <w:b/>
+          <w:sz w:val="28"/>
+          <w:szCs w:val="28"/>
+        </w:rPr>
+        <w:t>Create a multithreaded application for reading and writing to a file.</w:t>
+      </w:r>
       <w:bookmarkStart w:id="0" w:name="_GoBack"/>
-      <w:r>
-        <w:rPr>
-          <w:b/>
-          <w:sz w:val="28"/>
-          <w:szCs w:val="28"/>
-        </w:rPr>
-        <w:t xml:space="preserve">Create a </w:t>
-      </w:r>
-      <w:r>
-        <w:rPr>
-          <w:b/>
-          <w:sz w:val="28"/>
-          <w:szCs w:val="28"/>
-        </w:rPr>
-        <w:t>Linux app</w:t>
-      </w:r>
-      <w:r>
-        <w:rPr>
-          <w:b/>
-          <w:sz w:val="28"/>
-          <w:szCs w:val="28"/>
-        </w:rPr>
-        <w:t xml:space="preserve"> </w:t>
-      </w:r>
-      <w:r>
-        <w:rPr>
-          <w:b/>
-          <w:sz w:val="28"/>
-          <w:szCs w:val="28"/>
-        </w:rPr>
-        <w:t xml:space="preserve">that uses semaphores and </w:t>
-      </w:r>
-      <w:proofErr w:type="spellStart"/>
-      <w:r>
-        <w:rPr>
-          <w:b/>
-          <w:sz w:val="28"/>
-          <w:szCs w:val="28"/>
-        </w:rPr>
-        <w:t>mutex</w:t>
-      </w:r>
-      <w:proofErr w:type="spellEnd"/>
-      <w:r>
-        <w:rPr>
-          <w:b/>
-          <w:sz w:val="28"/>
-          <w:szCs w:val="28"/>
-        </w:rPr>
-        <w:t xml:space="preserve"> </w:t>
-      </w:r>
-    </w:p>
-    <w:p>
-      <w:pPr>
-        <w:pStyle w:val="ListParagraph"/>
-        <w:numPr>
-          <w:ilvl w:val="0"/>
-          <w:numId w:val="1"/>
-        </w:numPr>
-        <w:rPr>
-          <w:b/>
-          <w:sz w:val="28"/>
-          <w:szCs w:val="28"/>
-        </w:rPr>
-      </w:pPr>
-      <w:r>
-        <w:rPr>
-          <w:b/>
-          <w:sz w:val="28"/>
-          <w:szCs w:val="28"/>
-        </w:rPr>
-        <w:t xml:space="preserve">Create a program that uses processes and threads. </w:t>
-      </w:r>
-    </w:p>
-    <w:bookmarkEnd w:id="0"/>
+      <w:bookmarkEnd w:id="0"/>
+    </w:p>
     <w:p>
       <w:pPr>
         <w:pStyle w:val="ListParagraph"/>
@@ -132,36 +154,18 @@
           <w:numId w:val="1"/>
         </w:numPr>
         <w:rPr>
-          <w:sz w:val="28"/>
-          <w:szCs w:val="28"/>
-        </w:rPr>
-      </w:pPr>
-      <w:r>
-        <w:rPr>
+          <w:strike/>
+          <w:sz w:val="28"/>
+          <w:szCs w:val="28"/>
+        </w:rPr>
+      </w:pPr>
+      <w:r>
+        <w:rPr>
+          <w:strike/>
           <w:sz w:val="28"/>
           <w:szCs w:val="28"/>
         </w:rPr>
         <w:t>Create a program to reverse the bits of a string</w:t>
-      </w:r>
-    </w:p>
-    <w:p>
-      <w:pPr>
-        <w:pStyle w:val="ListParagraph"/>
-        <w:numPr>
-          <w:ilvl w:val="0"/>
-          <w:numId w:val="1"/>
-        </w:numPr>
-        <w:rPr>
-          <w:sz w:val="28"/>
-          <w:szCs w:val="28"/>
-        </w:rPr>
-      </w:pPr>
-      <w:r>
-        <w:rPr>
-          <w:sz w:val="28"/>
-          <w:szCs w:val="28"/>
-        </w:rPr>
-        <w:t>Create a multithreaded application for reading and writing to a file.</w:t>
       </w:r>
     </w:p>
     <w:p>

</xml_diff>

<commit_message>
Update to comments in readers/writers project
</commit_message>
<xml_diff>
--- a/Documents/embedded_sw_problems.docx
+++ b/Documents/embedded_sw_problems.docx
@@ -10,14 +10,12 @@
           <w:numId w:val="1"/>
         </w:numPr>
         <w:rPr>
-          <w:b/>
-          <w:sz w:val="28"/>
-          <w:szCs w:val="28"/>
-        </w:rPr>
-      </w:pPr>
-      <w:r>
-        <w:rPr>
-          <w:b/>
+          <w:sz w:val="28"/>
+          <w:szCs w:val="28"/>
+        </w:rPr>
+      </w:pPr>
+      <w:r>
+        <w:rPr>
           <w:sz w:val="28"/>
           <w:szCs w:val="28"/>
         </w:rPr>
@@ -25,7 +23,6 @@
       </w:r>
       <w:r>
         <w:rPr>
-          <w:b/>
           <w:sz w:val="28"/>
           <w:szCs w:val="28"/>
         </w:rPr>
@@ -33,7 +30,6 @@
       </w:r>
       <w:r>
         <w:rPr>
-          <w:b/>
           <w:sz w:val="28"/>
           <w:szCs w:val="28"/>
         </w:rPr>
@@ -41,16 +37,42 @@
       </w:r>
       <w:r>
         <w:rPr>
-          <w:b/>
-          <w:sz w:val="28"/>
-          <w:szCs w:val="28"/>
-        </w:rPr>
-        <w:t xml:space="preserve">that uses semaphores and </w:t>
+          <w:sz w:val="28"/>
+          <w:szCs w:val="28"/>
+        </w:rPr>
+        <w:t xml:space="preserve">that </w:t>
+      </w:r>
+      <w:r>
+        <w:rPr>
+          <w:sz w:val="28"/>
+          <w:szCs w:val="28"/>
+        </w:rPr>
+        <w:t>demonstrates the use of</w:t>
+      </w:r>
+      <w:r>
+        <w:rPr>
+          <w:sz w:val="28"/>
+          <w:szCs w:val="28"/>
+        </w:rPr>
+        <w:t xml:space="preserve"> semaphores </w:t>
+      </w:r>
+      <w:r>
+        <w:rPr>
+          <w:sz w:val="28"/>
+          <w:szCs w:val="28"/>
+        </w:rPr>
+        <w:t>or</w:t>
+      </w:r>
+      <w:r>
+        <w:rPr>
+          <w:sz w:val="28"/>
+          <w:szCs w:val="28"/>
+        </w:rPr>
+        <w:t xml:space="preserve"> </w:t>
       </w:r>
       <w:proofErr w:type="spellStart"/>
       <w:r>
         <w:rPr>
-          <w:b/>
           <w:sz w:val="28"/>
           <w:szCs w:val="28"/>
         </w:rPr>
@@ -59,7 +81,6 @@
       <w:proofErr w:type="spellEnd"/>
       <w:r>
         <w:rPr>
-          <w:b/>
           <w:sz w:val="28"/>
           <w:szCs w:val="28"/>
         </w:rPr>
@@ -70,103 +91,317 @@
       <w:pPr>
         <w:pStyle w:val="ListParagraph"/>
         <w:numPr>
-          <w:ilvl w:val="0"/>
-          <w:numId w:val="1"/>
-        </w:numPr>
-        <w:rPr>
-          <w:b/>
-          <w:sz w:val="28"/>
-          <w:szCs w:val="28"/>
-        </w:rPr>
-      </w:pPr>
-      <w:r>
-        <w:rPr>
-          <w:b/>
-          <w:sz w:val="28"/>
-          <w:szCs w:val="28"/>
-        </w:rPr>
-        <w:t xml:space="preserve">Create a program that uses processes and threads. </w:t>
-      </w:r>
-    </w:p>
-    <w:p>
-      <w:pPr>
-        <w:pStyle w:val="ListParagraph"/>
-        <w:numPr>
-          <w:ilvl w:val="0"/>
-          <w:numId w:val="1"/>
-        </w:numPr>
-        <w:rPr>
-          <w:b/>
-          <w:sz w:val="28"/>
-          <w:szCs w:val="28"/>
-        </w:rPr>
-      </w:pPr>
-      <w:r>
-        <w:rPr>
-          <w:b/>
-          <w:sz w:val="28"/>
-          <w:szCs w:val="28"/>
-        </w:rPr>
-        <w:t>Create a multithreaded application for reading and writing to a file.</w:t>
+          <w:ilvl w:val="1"/>
+          <w:numId w:val="1"/>
+        </w:numPr>
+        <w:rPr>
+          <w:sz w:val="28"/>
+          <w:szCs w:val="28"/>
+        </w:rPr>
+      </w:pPr>
+      <w:proofErr w:type="spellStart"/>
+      <w:r>
+        <w:rPr>
+          <w:sz w:val="28"/>
+          <w:szCs w:val="28"/>
+        </w:rPr>
+        <w:t>Github</w:t>
+      </w:r>
+      <w:proofErr w:type="spellEnd"/>
+      <w:r>
+        <w:rPr>
+          <w:sz w:val="28"/>
+          <w:szCs w:val="28"/>
+        </w:rPr>
+        <w:t xml:space="preserve">: </w:t>
+      </w:r>
+      <w:hyperlink r:id="rId6" w:history="1">
+        <w:r>
+          <w:rPr>
+            <w:rStyle w:val="Hyperlink"/>
+            <w:sz w:val="28"/>
+            <w:szCs w:val="28"/>
+          </w:rPr>
+          <w:t>https://github.com/level2fast/Embedded_Projects/tree/main/Visual_Studio_2019_Projects/Linux_Semaphore_and_mutex_app</w:t>
+        </w:r>
+      </w:hyperlink>
+    </w:p>
+    <w:p>
+      <w:pPr>
+        <w:pStyle w:val="ListParagraph"/>
+        <w:numPr>
+          <w:ilvl w:val="0"/>
+          <w:numId w:val="1"/>
+        </w:numPr>
+        <w:rPr>
+          <w:sz w:val="28"/>
+          <w:szCs w:val="28"/>
+        </w:rPr>
+      </w:pPr>
+      <w:r>
+        <w:rPr>
+          <w:sz w:val="28"/>
+          <w:szCs w:val="28"/>
+        </w:rPr>
+        <w:t xml:space="preserve">Create a program that </w:t>
+      </w:r>
+      <w:r>
+        <w:rPr>
+          <w:sz w:val="28"/>
+          <w:szCs w:val="28"/>
+        </w:rPr>
+        <w:t xml:space="preserve">demonstrates the use </w:t>
       </w:r>
       <w:bookmarkStart w:id="0" w:name="_GoBack"/>
       <w:bookmarkEnd w:id="0"/>
-    </w:p>
-    <w:p>
-      <w:pPr>
-        <w:pStyle w:val="ListParagraph"/>
-        <w:numPr>
-          <w:ilvl w:val="0"/>
-          <w:numId w:val="1"/>
-        </w:numPr>
-        <w:rPr>
-          <w:sz w:val="28"/>
-          <w:szCs w:val="28"/>
-        </w:rPr>
-      </w:pPr>
-      <w:r>
-        <w:rPr>
-          <w:sz w:val="28"/>
-          <w:szCs w:val="28"/>
-        </w:rPr>
-        <w:t>Create a program that creates a process an</w:t>
-      </w:r>
-      <w:r>
-        <w:rPr>
-          <w:sz w:val="28"/>
-          <w:szCs w:val="28"/>
-        </w:rPr>
-        <w:t>d</w:t>
-      </w:r>
-      <w:r>
-        <w:rPr>
-          <w:sz w:val="28"/>
-          <w:szCs w:val="28"/>
-        </w:rPr>
-        <w:t xml:space="preserve"> fork a child process.</w:t>
-      </w:r>
-    </w:p>
-    <w:p>
-      <w:pPr>
-        <w:pStyle w:val="ListParagraph"/>
-        <w:numPr>
-          <w:ilvl w:val="0"/>
-          <w:numId w:val="1"/>
-        </w:numPr>
-        <w:rPr>
-          <w:strike/>
-          <w:sz w:val="28"/>
-          <w:szCs w:val="28"/>
-        </w:rPr>
-      </w:pPr>
-      <w:r>
-        <w:rPr>
-          <w:strike/>
+      <w:r>
+        <w:rPr>
+          <w:sz w:val="28"/>
+          <w:szCs w:val="28"/>
+        </w:rPr>
+        <w:t xml:space="preserve">of </w:t>
+      </w:r>
+      <w:r>
+        <w:rPr>
+          <w:sz w:val="28"/>
+          <w:szCs w:val="28"/>
+        </w:rPr>
+        <w:t>processes</w:t>
+      </w:r>
+      <w:r>
+        <w:rPr>
+          <w:sz w:val="28"/>
+          <w:szCs w:val="28"/>
+        </w:rPr>
+        <w:t xml:space="preserve"> and threads. </w:t>
+      </w:r>
+    </w:p>
+    <w:p>
+      <w:pPr>
+        <w:pStyle w:val="ListParagraph"/>
+        <w:numPr>
+          <w:ilvl w:val="1"/>
+          <w:numId w:val="1"/>
+        </w:numPr>
+        <w:rPr>
+          <w:sz w:val="28"/>
+          <w:szCs w:val="28"/>
+        </w:rPr>
+      </w:pPr>
+      <w:proofErr w:type="spellStart"/>
+      <w:r>
+        <w:rPr>
+          <w:sz w:val="28"/>
+          <w:szCs w:val="28"/>
+        </w:rPr>
+        <w:t>Github</w:t>
+      </w:r>
+      <w:proofErr w:type="spellEnd"/>
+      <w:r>
+        <w:rPr>
+          <w:sz w:val="28"/>
+          <w:szCs w:val="28"/>
+        </w:rPr>
+        <w:t xml:space="preserve">: </w:t>
+      </w:r>
+      <w:hyperlink r:id="rId7" w:history="1">
+        <w:r>
+          <w:rPr>
+            <w:rStyle w:val="Hyperlink"/>
+            <w:sz w:val="28"/>
+            <w:szCs w:val="28"/>
+          </w:rPr>
+          <w:t>https://github.com/level2fast/Embedded_Projects/tree/main/Visual_Studio_2019_Projects/Linux_Semaphore_</w:t>
+        </w:r>
+        <w:r>
+          <w:rPr>
+            <w:rStyle w:val="Hyperlink"/>
+            <w:sz w:val="28"/>
+            <w:szCs w:val="28"/>
+          </w:rPr>
+          <w:t>a</w:t>
+        </w:r>
+        <w:r>
+          <w:rPr>
+            <w:rStyle w:val="Hyperlink"/>
+            <w:sz w:val="28"/>
+            <w:szCs w:val="28"/>
+          </w:rPr>
+          <w:t>nd_mutex_app</w:t>
+        </w:r>
+      </w:hyperlink>
+    </w:p>
+    <w:p>
+      <w:pPr>
+        <w:pStyle w:val="ListParagraph"/>
+        <w:numPr>
+          <w:ilvl w:val="0"/>
+          <w:numId w:val="1"/>
+        </w:numPr>
+        <w:rPr>
+          <w:sz w:val="28"/>
+          <w:szCs w:val="28"/>
+        </w:rPr>
+      </w:pPr>
+      <w:r>
+        <w:rPr>
+          <w:sz w:val="28"/>
+          <w:szCs w:val="28"/>
+        </w:rPr>
+        <w:t>Create a multithreaded application for reading and writing to a file.</w:t>
+      </w:r>
+    </w:p>
+    <w:p>
+      <w:pPr>
+        <w:pStyle w:val="ListParagraph"/>
+        <w:numPr>
+          <w:ilvl w:val="1"/>
+          <w:numId w:val="1"/>
+        </w:numPr>
+        <w:rPr>
+          <w:sz w:val="28"/>
+          <w:szCs w:val="28"/>
+        </w:rPr>
+      </w:pPr>
+      <w:proofErr w:type="spellStart"/>
+      <w:r>
+        <w:rPr>
+          <w:sz w:val="28"/>
+          <w:szCs w:val="28"/>
+        </w:rPr>
+        <w:t>Github</w:t>
+      </w:r>
+      <w:proofErr w:type="spellEnd"/>
+      <w:r>
+        <w:rPr>
+          <w:sz w:val="28"/>
+          <w:szCs w:val="28"/>
+        </w:rPr>
+        <w:t xml:space="preserve">: </w:t>
+      </w:r>
+      <w:hyperlink r:id="rId8" w:history="1">
+        <w:r>
+          <w:rPr>
+            <w:rStyle w:val="Hyperlink"/>
+            <w:sz w:val="28"/>
+            <w:szCs w:val="28"/>
+          </w:rPr>
+          <w:t>https://github.com/level2fast/Embedded_Projects/tree/main/Visual_Studio_2019_Projects/Linux_Semaphore_and_mutex_app</w:t>
+        </w:r>
+      </w:hyperlink>
+    </w:p>
+    <w:p>
+      <w:pPr>
+        <w:pStyle w:val="ListParagraph"/>
+        <w:numPr>
+          <w:ilvl w:val="0"/>
+          <w:numId w:val="1"/>
+        </w:numPr>
+        <w:rPr>
+          <w:b/>
+          <w:sz w:val="28"/>
+          <w:szCs w:val="28"/>
+        </w:rPr>
+      </w:pPr>
+      <w:r>
+        <w:rPr>
+          <w:b/>
+          <w:sz w:val="28"/>
+          <w:szCs w:val="28"/>
+        </w:rPr>
+        <w:t xml:space="preserve">Create a program that </w:t>
+      </w:r>
+      <w:r>
+        <w:rPr>
+          <w:b/>
+          <w:sz w:val="28"/>
+          <w:szCs w:val="28"/>
+        </w:rPr>
+        <w:t>demonstrates the use of the</w:t>
+      </w:r>
+      <w:r>
+        <w:rPr>
+          <w:b/>
+          <w:sz w:val="28"/>
+          <w:szCs w:val="28"/>
+        </w:rPr>
+        <w:t xml:space="preserve"> fork</w:t>
+      </w:r>
+      <w:r>
+        <w:rPr>
+          <w:b/>
+          <w:sz w:val="28"/>
+          <w:szCs w:val="28"/>
+        </w:rPr>
+        <w:t>()</w:t>
+      </w:r>
+      <w:r>
+        <w:rPr>
+          <w:b/>
+          <w:sz w:val="28"/>
+          <w:szCs w:val="28"/>
+        </w:rPr>
+        <w:t xml:space="preserve"> command in Linux</w:t>
+      </w:r>
+    </w:p>
+    <w:p>
+      <w:pPr>
+        <w:pStyle w:val="ListParagraph"/>
+        <w:numPr>
+          <w:ilvl w:val="0"/>
+          <w:numId w:val="1"/>
+        </w:numPr>
+        <w:rPr>
+          <w:sz w:val="28"/>
+          <w:szCs w:val="28"/>
+        </w:rPr>
+      </w:pPr>
+      <w:r>
+        <w:rPr>
           <w:sz w:val="28"/>
           <w:szCs w:val="28"/>
         </w:rPr>
         <w:t>Create a program to reverse the bits of a string</w:t>
       </w:r>
+    </w:p>
+    <w:p>
+      <w:pPr>
+        <w:pStyle w:val="ListParagraph"/>
+        <w:numPr>
+          <w:ilvl w:val="1"/>
+          <w:numId w:val="1"/>
+        </w:numPr>
+        <w:rPr>
+          <w:sz w:val="28"/>
+          <w:szCs w:val="28"/>
+        </w:rPr>
+      </w:pPr>
+      <w:proofErr w:type="spellStart"/>
+      <w:r>
+        <w:rPr>
+          <w:sz w:val="28"/>
+          <w:szCs w:val="28"/>
+        </w:rPr>
+        <w:t>Github</w:t>
+      </w:r>
+      <w:proofErr w:type="spellEnd"/>
+      <w:r>
+        <w:rPr>
+          <w:sz w:val="28"/>
+          <w:szCs w:val="28"/>
+        </w:rPr>
+        <w:t xml:space="preserve">: </w:t>
+      </w:r>
+      <w:hyperlink r:id="rId9" w:history="1">
+        <w:r>
+          <w:rPr>
+            <w:rStyle w:val="Hyperlink"/>
+            <w:sz w:val="28"/>
+            <w:szCs w:val="28"/>
+          </w:rPr>
+          <w:t>https://github.com/level2fast/Embedded_Projects/tree/main/Project1_reverse_bit_string</w:t>
+        </w:r>
+      </w:hyperlink>
     </w:p>
     <w:p>
       <w:pPr>
@@ -336,6 +571,7 @@
           <w:sz w:val="28"/>
           <w:szCs w:val="28"/>
         </w:rPr>
+        <w:lastRenderedPageBreak/>
         <w:t>Create a program that reverses bits in a byte</w:t>
       </w:r>
     </w:p>
@@ -539,199 +775,199 @@
           <w:sz w:val="28"/>
           <w:szCs w:val="28"/>
         </w:rPr>
+        <w:t>Create a program that uses function pointers.</w:t>
+      </w:r>
+    </w:p>
+    <w:p>
+      <w:pPr>
+        <w:pStyle w:val="ListParagraph"/>
+        <w:numPr>
+          <w:ilvl w:val="0"/>
+          <w:numId w:val="1"/>
+        </w:numPr>
+        <w:rPr>
+          <w:sz w:val="28"/>
+          <w:szCs w:val="28"/>
+        </w:rPr>
+      </w:pPr>
+      <w:r>
+        <w:rPr>
+          <w:sz w:val="28"/>
+          <w:szCs w:val="28"/>
+        </w:rPr>
+        <w:t xml:space="preserve">Create a program that </w:t>
+      </w:r>
+      <w:proofErr w:type="gramStart"/>
+      <w:r>
+        <w:rPr>
+          <w:sz w:val="28"/>
+          <w:szCs w:val="28"/>
+        </w:rPr>
+        <w:t>Given</w:t>
+      </w:r>
+      <w:proofErr w:type="gramEnd"/>
+      <w:r>
+        <w:rPr>
+          <w:sz w:val="28"/>
+          <w:szCs w:val="28"/>
+        </w:rPr>
+        <w:t xml:space="preserve"> two binary numbers A and B. Write a program to find how many binary bits of ‘A’ needs to be flipped in order to get number ‘B’.</w:t>
+      </w:r>
+    </w:p>
+    <w:p>
+      <w:pPr>
+        <w:pStyle w:val="ListParagraph"/>
+        <w:numPr>
+          <w:ilvl w:val="0"/>
+          <w:numId w:val="1"/>
+        </w:numPr>
+        <w:rPr>
+          <w:sz w:val="28"/>
+          <w:szCs w:val="28"/>
+        </w:rPr>
+      </w:pPr>
+      <w:r>
+        <w:rPr>
+          <w:sz w:val="28"/>
+          <w:szCs w:val="28"/>
+        </w:rPr>
+        <w:t>Create a program to find no. of ‘1’s in binary representation of a number?</w:t>
+      </w:r>
+    </w:p>
+    <w:p>
+      <w:pPr>
+        <w:pStyle w:val="ListParagraph"/>
+        <w:numPr>
+          <w:ilvl w:val="0"/>
+          <w:numId w:val="1"/>
+        </w:numPr>
+        <w:rPr>
+          <w:sz w:val="28"/>
+          <w:szCs w:val="28"/>
+        </w:rPr>
+      </w:pPr>
+      <w:r>
+        <w:rPr>
+          <w:sz w:val="28"/>
+          <w:szCs w:val="28"/>
+        </w:rPr>
+        <w:t>Create a program that implements a circular buffer</w:t>
+      </w:r>
+    </w:p>
+    <w:p>
+      <w:pPr>
+        <w:pStyle w:val="ListParagraph"/>
+        <w:numPr>
+          <w:ilvl w:val="0"/>
+          <w:numId w:val="1"/>
+        </w:numPr>
+        <w:rPr>
+          <w:sz w:val="28"/>
+          <w:szCs w:val="28"/>
+        </w:rPr>
+      </w:pPr>
+      <w:r>
+        <w:rPr>
+          <w:sz w:val="28"/>
+          <w:szCs w:val="28"/>
+        </w:rPr>
+        <w:t>Create an interrupt service routine</w:t>
+      </w:r>
+    </w:p>
+    <w:p>
+      <w:pPr>
+        <w:pStyle w:val="ListParagraph"/>
+        <w:numPr>
+          <w:ilvl w:val="0"/>
+          <w:numId w:val="1"/>
+        </w:numPr>
+        <w:rPr>
+          <w:sz w:val="28"/>
+          <w:szCs w:val="28"/>
+        </w:rPr>
+      </w:pPr>
+      <w:r>
+        <w:rPr>
+          <w:sz w:val="28"/>
+          <w:szCs w:val="28"/>
+        </w:rPr>
+        <w:t>Create a program that uses I2C</w:t>
+      </w:r>
+    </w:p>
+    <w:p>
+      <w:pPr>
+        <w:pStyle w:val="ListParagraph"/>
+        <w:numPr>
+          <w:ilvl w:val="0"/>
+          <w:numId w:val="1"/>
+        </w:numPr>
+        <w:rPr>
+          <w:sz w:val="28"/>
+          <w:szCs w:val="28"/>
+        </w:rPr>
+      </w:pPr>
+      <w:r>
+        <w:rPr>
+          <w:sz w:val="28"/>
+          <w:szCs w:val="28"/>
+        </w:rPr>
+        <w:t>Create a program that use SPI</w:t>
+      </w:r>
+    </w:p>
+    <w:p>
+      <w:pPr>
+        <w:pStyle w:val="ListParagraph"/>
+        <w:numPr>
+          <w:ilvl w:val="0"/>
+          <w:numId w:val="1"/>
+        </w:numPr>
+        <w:rPr>
+          <w:sz w:val="28"/>
+          <w:szCs w:val="28"/>
+        </w:rPr>
+      </w:pPr>
+      <w:r>
+        <w:rPr>
+          <w:sz w:val="28"/>
+          <w:szCs w:val="28"/>
+        </w:rPr>
+        <w:t xml:space="preserve">Create a </w:t>
+      </w:r>
+      <w:proofErr w:type="spellStart"/>
+      <w:r>
+        <w:rPr>
+          <w:sz w:val="28"/>
+          <w:szCs w:val="28"/>
+        </w:rPr>
+        <w:t>c++</w:t>
+      </w:r>
+      <w:proofErr w:type="spellEnd"/>
+      <w:r>
+        <w:rPr>
+          <w:sz w:val="28"/>
+          <w:szCs w:val="28"/>
+        </w:rPr>
+        <w:t xml:space="preserve"> program that uses C functions. Make sure they are defined as C functions</w:t>
+      </w:r>
+    </w:p>
+    <w:p>
+      <w:pPr>
+        <w:pStyle w:val="ListParagraph"/>
+        <w:numPr>
+          <w:ilvl w:val="0"/>
+          <w:numId w:val="1"/>
+        </w:numPr>
+        <w:rPr>
+          <w:sz w:val="28"/>
+          <w:szCs w:val="28"/>
+        </w:rPr>
+      </w:pPr>
+      <w:r>
+        <w:rPr>
+          <w:sz w:val="28"/>
+          <w:szCs w:val="28"/>
+        </w:rPr>
         <w:lastRenderedPageBreak/>
-        <w:t>Create a program that uses function pointers.</w:t>
-      </w:r>
-    </w:p>
-    <w:p>
-      <w:pPr>
-        <w:pStyle w:val="ListParagraph"/>
-        <w:numPr>
-          <w:ilvl w:val="0"/>
-          <w:numId w:val="1"/>
-        </w:numPr>
-        <w:rPr>
-          <w:sz w:val="28"/>
-          <w:szCs w:val="28"/>
-        </w:rPr>
-      </w:pPr>
-      <w:r>
-        <w:rPr>
-          <w:sz w:val="28"/>
-          <w:szCs w:val="28"/>
-        </w:rPr>
-        <w:t xml:space="preserve">Create a program that </w:t>
-      </w:r>
-      <w:proofErr w:type="gramStart"/>
-      <w:r>
-        <w:rPr>
-          <w:sz w:val="28"/>
-          <w:szCs w:val="28"/>
-        </w:rPr>
-        <w:t>Given</w:t>
-      </w:r>
-      <w:proofErr w:type="gramEnd"/>
-      <w:r>
-        <w:rPr>
-          <w:sz w:val="28"/>
-          <w:szCs w:val="28"/>
-        </w:rPr>
-        <w:t xml:space="preserve"> two binary numbers A and B. Write a program to find how many binary bits of ‘A’ needs to be flipped in order to get number ‘B’.</w:t>
-      </w:r>
-    </w:p>
-    <w:p>
-      <w:pPr>
-        <w:pStyle w:val="ListParagraph"/>
-        <w:numPr>
-          <w:ilvl w:val="0"/>
-          <w:numId w:val="1"/>
-        </w:numPr>
-        <w:rPr>
-          <w:sz w:val="28"/>
-          <w:szCs w:val="28"/>
-        </w:rPr>
-      </w:pPr>
-      <w:r>
-        <w:rPr>
-          <w:sz w:val="28"/>
-          <w:szCs w:val="28"/>
-        </w:rPr>
-        <w:t>Create a program to find no. of ‘1’s in binary representation of a number?</w:t>
-      </w:r>
-    </w:p>
-    <w:p>
-      <w:pPr>
-        <w:pStyle w:val="ListParagraph"/>
-        <w:numPr>
-          <w:ilvl w:val="0"/>
-          <w:numId w:val="1"/>
-        </w:numPr>
-        <w:rPr>
-          <w:sz w:val="28"/>
-          <w:szCs w:val="28"/>
-        </w:rPr>
-      </w:pPr>
-      <w:r>
-        <w:rPr>
-          <w:sz w:val="28"/>
-          <w:szCs w:val="28"/>
-        </w:rPr>
-        <w:t>Create a program that implements a circular buffer</w:t>
-      </w:r>
-    </w:p>
-    <w:p>
-      <w:pPr>
-        <w:pStyle w:val="ListParagraph"/>
-        <w:numPr>
-          <w:ilvl w:val="0"/>
-          <w:numId w:val="1"/>
-        </w:numPr>
-        <w:rPr>
-          <w:sz w:val="28"/>
-          <w:szCs w:val="28"/>
-        </w:rPr>
-      </w:pPr>
-      <w:r>
-        <w:rPr>
-          <w:sz w:val="28"/>
-          <w:szCs w:val="28"/>
-        </w:rPr>
-        <w:t>Create an interrupt service routine</w:t>
-      </w:r>
-    </w:p>
-    <w:p>
-      <w:pPr>
-        <w:pStyle w:val="ListParagraph"/>
-        <w:numPr>
-          <w:ilvl w:val="0"/>
-          <w:numId w:val="1"/>
-        </w:numPr>
-        <w:rPr>
-          <w:sz w:val="28"/>
-          <w:szCs w:val="28"/>
-        </w:rPr>
-      </w:pPr>
-      <w:r>
-        <w:rPr>
-          <w:sz w:val="28"/>
-          <w:szCs w:val="28"/>
-        </w:rPr>
-        <w:t>Create a program that uses I2C</w:t>
-      </w:r>
-    </w:p>
-    <w:p>
-      <w:pPr>
-        <w:pStyle w:val="ListParagraph"/>
-        <w:numPr>
-          <w:ilvl w:val="0"/>
-          <w:numId w:val="1"/>
-        </w:numPr>
-        <w:rPr>
-          <w:sz w:val="28"/>
-          <w:szCs w:val="28"/>
-        </w:rPr>
-      </w:pPr>
-      <w:r>
-        <w:rPr>
-          <w:sz w:val="28"/>
-          <w:szCs w:val="28"/>
-        </w:rPr>
-        <w:t>Create a program that use SPI</w:t>
-      </w:r>
-    </w:p>
-    <w:p>
-      <w:pPr>
-        <w:pStyle w:val="ListParagraph"/>
-        <w:numPr>
-          <w:ilvl w:val="0"/>
-          <w:numId w:val="1"/>
-        </w:numPr>
-        <w:rPr>
-          <w:sz w:val="28"/>
-          <w:szCs w:val="28"/>
-        </w:rPr>
-      </w:pPr>
-      <w:r>
-        <w:rPr>
-          <w:sz w:val="28"/>
-          <w:szCs w:val="28"/>
-        </w:rPr>
-        <w:t xml:space="preserve">Create a </w:t>
-      </w:r>
-      <w:proofErr w:type="spellStart"/>
-      <w:r>
-        <w:rPr>
-          <w:sz w:val="28"/>
-          <w:szCs w:val="28"/>
-        </w:rPr>
-        <w:t>c++</w:t>
-      </w:r>
-      <w:proofErr w:type="spellEnd"/>
-      <w:r>
-        <w:rPr>
-          <w:sz w:val="28"/>
-          <w:szCs w:val="28"/>
-        </w:rPr>
-        <w:t xml:space="preserve"> program that uses C functions. Make sure they are defined as C functions</w:t>
-      </w:r>
-    </w:p>
-    <w:p>
-      <w:pPr>
-        <w:pStyle w:val="ListParagraph"/>
-        <w:numPr>
-          <w:ilvl w:val="0"/>
-          <w:numId w:val="1"/>
-        </w:numPr>
-        <w:rPr>
-          <w:sz w:val="28"/>
-          <w:szCs w:val="28"/>
-        </w:rPr>
-      </w:pPr>
-      <w:r>
-        <w:rPr>
-          <w:sz w:val="28"/>
-          <w:szCs w:val="28"/>
-        </w:rPr>
         <w:t>Create a program that uses a union and a structure. Demonstrate the difference between the 2 in the program.</w:t>
       </w:r>
     </w:p>
@@ -992,7 +1228,7 @@
         <w:rFonts w:ascii="Symbol" w:hAnsi="Symbol" w:hint="default"/>
       </w:rPr>
     </w:lvl>
-    <w:lvl w:ilvl="1" w:tplc="04090003" w:tentative="1">
+    <w:lvl w:ilvl="1" w:tplc="04090003">
       <w:start w:val="1"/>
       <w:numFmt w:val="bullet"/>
       <w:lvlText w:val="o"/>
@@ -1004,7 +1240,7 @@
         <w:rFonts w:ascii="Courier New" w:hAnsi="Courier New" w:cs="Courier New" w:hint="default"/>
       </w:rPr>
     </w:lvl>
-    <w:lvl w:ilvl="2" w:tplc="04090005" w:tentative="1">
+    <w:lvl w:ilvl="2" w:tplc="04090005">
       <w:start w:val="1"/>
       <w:numFmt w:val="bullet"/>
       <w:lvlText w:val=""/>
@@ -1293,6 +1529,29 @@
       <w:contextualSpacing/>
     </w:pPr>
   </w:style>
+  <w:style w:type="character" w:styleId="Hyperlink">
+    <w:name w:val="Hyperlink"/>
+    <w:basedOn w:val="DefaultParagraphFont"/>
+    <w:uiPriority w:val="99"/>
+    <w:unhideWhenUsed/>
+    <w:rsid w:val="00F72C4F"/>
+    <w:rPr>
+      <w:color w:val="0000FF" w:themeColor="hyperlink"/>
+      <w:u w:val="single"/>
+    </w:rPr>
+  </w:style>
+  <w:style w:type="character" w:styleId="FollowedHyperlink">
+    <w:name w:val="FollowedHyperlink"/>
+    <w:basedOn w:val="DefaultParagraphFont"/>
+    <w:uiPriority w:val="99"/>
+    <w:semiHidden/>
+    <w:unhideWhenUsed/>
+    <w:rsid w:val="00F72C4F"/>
+    <w:rPr>
+      <w:color w:val="800080" w:themeColor="followedHyperlink"/>
+      <w:u w:val="single"/>
+    </w:rPr>
+  </w:style>
 </w:styles>
 </file>
 
@@ -1493,6 +1752,29 @@
       <w:ind w:left="720"/>
       <w:contextualSpacing/>
     </w:pPr>
+  </w:style>
+  <w:style w:type="character" w:styleId="Hyperlink">
+    <w:name w:val="Hyperlink"/>
+    <w:basedOn w:val="DefaultParagraphFont"/>
+    <w:uiPriority w:val="99"/>
+    <w:unhideWhenUsed/>
+    <w:rsid w:val="00F72C4F"/>
+    <w:rPr>
+      <w:color w:val="0000FF" w:themeColor="hyperlink"/>
+      <w:u w:val="single"/>
+    </w:rPr>
+  </w:style>
+  <w:style w:type="character" w:styleId="FollowedHyperlink">
+    <w:name w:val="FollowedHyperlink"/>
+    <w:basedOn w:val="DefaultParagraphFont"/>
+    <w:uiPriority w:val="99"/>
+    <w:semiHidden/>
+    <w:unhideWhenUsed/>
+    <w:rsid w:val="00F72C4F"/>
+    <w:rPr>
+      <w:color w:val="800080" w:themeColor="followedHyperlink"/>
+      <w:u w:val="single"/>
+    </w:rPr>
   </w:style>
 </w:styles>
 </file>

</xml_diff>